<commit_message>
Fix problems found while testing
Fix problems found with the Milestone Flowchart for Cubicles, Work Instructions for Assign Milestone Dates
</commit_message>
<xml_diff>
--- a/Scoreboard & Milestones/Assign Milestone Target Dates.docx
+++ b/Scoreboard & Milestones/Assign Milestone Target Dates.docx
@@ -570,7 +570,7 @@
                   <wp:posOffset>1171575</wp:posOffset>
                 </wp:positionH>
                 <wp:positionV relativeFrom="paragraph">
-                  <wp:posOffset>721995</wp:posOffset>
+                  <wp:posOffset>1645920</wp:posOffset>
                 </wp:positionV>
                 <wp:extent cx="1447800" cy="142875"/>
                 <wp:effectExtent l="19050" t="19050" r="19050" b="28575"/>
@@ -619,7 +619,7 @@
           </mc:Choice>
           <mc:Fallback>
             <w:pict>
-              <v:roundrect w14:anchorId="31775544" id="Rounded Rectangle 20" o:spid="_x0000_s1026" style="position:absolute;margin-left:92.25pt;margin-top:56.85pt;width:114pt;height:11.25pt;z-index:251670528;visibility:visible;mso-wrap-style:square;mso-width-percent:0;mso-height-percent:0;mso-wrap-distance-left:9pt;mso-wrap-distance-top:0;mso-wrap-distance-right:9pt;mso-wrap-distance-bottom:0;mso-position-horizontal:absolute;mso-position-horizontal-relative:text;mso-position-vertical:absolute;mso-position-vertical-relative:text;mso-width-percent:0;mso-height-percent:0;mso-width-relative:margin;mso-height-relative:margin;v-text-anchor:middle" arcsize="10923f" o:gfxdata="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" filled="f" strokecolor="red" strokeweight="3pt">
+              <v:roundrect w14:anchorId="30FDA91A" id="Rounded Rectangle 20" o:spid="_x0000_s1026" style="position:absolute;margin-left:92.25pt;margin-top:129.6pt;width:114pt;height:11.25pt;z-index:251670528;visibility:visible;mso-wrap-style:square;mso-width-percent:0;mso-height-percent:0;mso-wrap-distance-left:9pt;mso-wrap-distance-top:0;mso-wrap-distance-right:9pt;mso-wrap-distance-bottom:0;mso-position-horizontal:absolute;mso-position-horizontal-relative:text;mso-position-vertical:absolute;mso-position-vertical-relative:text;mso-width-percent:0;mso-height-percent:0;mso-width-relative:margin;mso-height-relative:margin;v-text-anchor:middle" arcsize="10923f" o:gfxdata="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" filled="f" strokecolor="red" strokeweight="3pt">
                 <v:stroke joinstyle="miter"/>
               </v:roundrect>
             </w:pict>
@@ -1461,7 +1461,21 @@
         </mc:AlternateContent>
       </w:r>
       <w:r>
-        <w:t>Confirm that the Target Milestone Date for Job Dispatched is when the Work Order needs to be getting dispatched. If this date is not correct adjust the Measurements Received Target date until the Dispatch Target Date is correct.</w:t>
+        <w:t>Confirm that the Target Milestone Date for Job Dispatched is when the Work Order needs to be getting dispatched. If this date is not correct adjust the Measurements Received Target date</w:t>
+      </w:r>
+      <w:r>
+        <w:t xml:space="preserve"> &amp; Click </w:t>
+      </w:r>
+      <w:proofErr w:type="spellStart"/>
+      <w:r>
+        <w:t>Calc</w:t>
+      </w:r>
+      <w:proofErr w:type="spellEnd"/>
+      <w:r>
+        <w:t xml:space="preserve"> Target Milestone Dates,</w:t>
+      </w:r>
+      <w:r>
+        <w:t xml:space="preserve"> until the Dispatch Target Date is correct.</w:t>
       </w:r>
       <w:r>
         <w:rPr>
@@ -1595,8 +1609,13 @@
         </mc:AlternateContent>
       </w:r>
       <w:r>
-        <w:t>If all project details received and ready for shop drawings set Completed date for Measurements Received to today’s date</w:t>
-      </w:r>
+        <w:t xml:space="preserve">If all project details received and ready for shop drawings set Completed date for Measurements Received to </w:t>
+      </w:r>
+      <w:r>
+        <w:t>the date final measurements &amp; details were received.</w:t>
+      </w:r>
+      <w:bookmarkStart w:id="0" w:name="_GoBack"/>
+      <w:bookmarkEnd w:id="0"/>
       <w:r>
         <w:br/>
       </w:r>
@@ -1782,8 +1801,6 @@
       <w:r>
         <w:t>Repeat for any other Work Orders in this project</w:t>
       </w:r>
-      <w:bookmarkStart w:id="0" w:name="_GoBack"/>
-      <w:bookmarkEnd w:id="0"/>
       <w:r>
         <w:br/>
       </w:r>

</xml_diff>

<commit_message>
Update Assign Milestone Target Dates.docx
Fixed wording to improve clarity.
</commit_message>
<xml_diff>
--- a/Scoreboard & Milestones/Assign Milestone Target Dates.docx
+++ b/Scoreboard & Milestones/Assign Milestone Target Dates.docx
@@ -12,13 +12,8 @@
         <w:ind w:left="0"/>
       </w:pPr>
       <w:r>
-        <w:t xml:space="preserve">Open </w:t>
-      </w:r>
-      <w:proofErr w:type="spellStart"/>
-      <w:r>
-        <w:t>ShopPAK</w:t>
-      </w:r>
-      <w:proofErr w:type="spellEnd"/>
+        <w:t>Open ShopPAK</w:t>
+      </w:r>
       <w:r>
         <w:br/>
       </w:r>
@@ -825,7 +820,15 @@
         <w:ind w:left="0"/>
       </w:pPr>
       <w:r>
-        <w:t>If there are items that will extend lead time, adjust wait days in grid. Add the number of extra days that will be required to the pre-filled time.</w:t>
+        <w:t xml:space="preserve">If there are items that will extend lead time, adjust </w:t>
+      </w:r>
+      <w:r>
+        <w:t xml:space="preserve">Job Dispatched </w:t>
+      </w:r>
+      <w:bookmarkStart w:id="0" w:name="_GoBack"/>
+      <w:bookmarkEnd w:id="0"/>
+      <w:r>
+        <w:t>wait days in grid. Add the number of extra days that will be required to the pre-filled time.</w:t>
       </w:r>
       <w:r>
         <w:rPr>
@@ -963,13 +966,8 @@
         </w:numPr>
         <w:ind w:left="567"/>
       </w:pPr>
-      <w:proofErr w:type="spellStart"/>
-      <w:r>
-        <w:t>Powdercoating</w:t>
-      </w:r>
-      <w:proofErr w:type="spellEnd"/>
-      <w:r>
-        <w:t xml:space="preserve"> (7 Days to Job Dispatched)</w:t>
+      <w:r>
+        <w:t>Powdercoating (7 Days to Job Dispatched)</w:t>
       </w:r>
     </w:p>
     <w:p>
@@ -1198,16 +1196,11 @@
         </mc:AlternateContent>
       </w:r>
       <w:r>
-        <w:t xml:space="preserve">Click </w:t>
-      </w:r>
-      <w:proofErr w:type="spellStart"/>
-      <w:r>
-        <w:t>Cal</w:t>
+        <w:t>Click Cal</w:t>
       </w:r>
       <w:r>
         <w:t>c</w:t>
       </w:r>
-      <w:proofErr w:type="spellEnd"/>
       <w:r>
         <w:t xml:space="preserve"> Target Milestone Dates</w:t>
       </w:r>
@@ -1464,15 +1457,7 @@
         <w:t>Confirm that the Target Milestone Date for Job Dispatched is when the Work Order needs to be getting dispatched. If this date is not correct adjust the Measurements Received Target date</w:t>
       </w:r>
       <w:r>
-        <w:t xml:space="preserve"> &amp; Click </w:t>
-      </w:r>
-      <w:proofErr w:type="spellStart"/>
-      <w:r>
-        <w:t>Calc</w:t>
-      </w:r>
-      <w:proofErr w:type="spellEnd"/>
-      <w:r>
-        <w:t xml:space="preserve"> Target Milestone Dates,</w:t>
+        <w:t xml:space="preserve"> &amp; Click Calc Target Milestone Dates,</w:t>
       </w:r>
       <w:r>
         <w:t xml:space="preserve"> until the Dispatch Target Date is correct.</w:t>
@@ -1614,8 +1599,6 @@
       <w:r>
         <w:t>the date final measurements &amp; details were received.</w:t>
       </w:r>
-      <w:bookmarkStart w:id="0" w:name="_GoBack"/>
-      <w:bookmarkEnd w:id="0"/>
       <w:r>
         <w:br/>
       </w:r>

</xml_diff>